<commit_message>
Fix ThuChi ThemFile Date Format
</commit_message>
<xml_diff>
--- a/#Web Danh Thanh/Fix/Fix 20.11.28/20.11.28.docx
+++ b/#Web Danh Thanh/Fix/Fix 20.11.28/20.11.28.docx
@@ -38,8 +38,6 @@
       <w:r>
         <w:t>=======</w:t>
       </w:r>
-      <w:bookmarkStart w:id="0" w:name="_GoBack"/>
-      <w:bookmarkEnd w:id="0"/>
     </w:p>
     <w:p>
       <w:r>
@@ -310,11 +308,20 @@
       </w:r>
     </w:p>
     <w:p>
-      <w:r>
+      <w:pPr>
+        <w:rPr>
+          <w:strike/>
+        </w:rPr>
+      </w:pPr>
+      <w:r>
+        <w:rPr>
+          <w:strike/>
+        </w:rPr>
         <w:t>phần đọc thu chi ngan hàng cũng chưa được em a</w:t>
       </w:r>
     </w:p>
     <w:p>
+      <w:bookmarkStart w:id="0" w:name="_GoBack"/>
       <w:r>
         <w:rPr>
           <w:noProof/>
@@ -365,6 +372,7 @@
           </wp:inline>
         </w:drawing>
       </w:r>
+      <w:bookmarkEnd w:id="0"/>
     </w:p>
     <w:sectPr>
       <w:pgSz w:w="12240" w:h="15840"/>

</xml_diff>